<commit_message>
Changed for loop matchers to be the same as liquid templating.
</commit_message>
<xml_diff>
--- a/test/content/template/for_loops/correct_render/in_different_paragraphs.docx
+++ b/test/content/template/for_loops/correct_render/in_different_paragraphs.docx
@@ -22,73 +22,88 @@
         <w:t xml:space="preserve">, yay! </w:t>
       </w:r>
     </w:p>
+    <w:p/>
     <w:p>
+      <w:r>
+        <w:t>Hi</w:t>
+      </w:r>
+      <w:r>
+        <w:t xml:space="preserve"> {{ fields.Group[1].name }}</w:t>
+      </w:r>
+      <w:r>
+        <w:t xml:space="preserve">, yay! </w:t>
+      </w:r>
+    </w:p>
+    <w:p/>
+    <w:p>
+      <w:r>
+        <w:t>Hi</w:t>
+      </w:r>
+      <w:r>
+        <w:t xml:space="preserve"> {{ fields.Group[2].name }}</w:t>
+      </w:r>
+      <w:r>
+        <w:t xml:space="preserve">, yay! </w:t>
+      </w:r>
+    </w:p>
+    <w:p/>
+    <w:p/>
+    <w:p>
+      <w:r>
+        <w:t xml:space="preserve">cool story bro </w:t>
+      </w:r>
+    </w:p>
+    <w:p/>
+    <w:p>
+      <w:r>
+        <w:t xml:space="preserve">{{ fields.Group[0].age }}</w:t>
+      </w:r>
+      <w:r>
+        <w:t xml:space="preserve"> Something else </w:t>
+      </w:r>
+      <w:r/>
+      <w:r>
+        <w:t/>
+      </w:r>
       <w:bookmarkStart w:id="0" w:name="_GoBack"/>
       <w:bookmarkEnd w:id="0"/>
+      <w:r>
+        <w:t/>
+      </w:r>
     </w:p>
     <w:p>
       <w:r>
-        <w:t>Hi</w:t>
-      </w:r>
-      <w:r>
-        <w:t xml:space="preserve"> {{ fields.Group[1].name }}</w:t>
-      </w:r>
-      <w:r>
-        <w:t xml:space="preserve">, yay! </w:t>
+        <w:t xml:space="preserve">{{ fields.Group[1].age }}</w:t>
+      </w:r>
+      <w:r>
+        <w:t xml:space="preserve"> Something else </w:t>
+      </w:r>
+      <w:r/>
+      <w:r>
+        <w:t/>
+      </w:r>
+      <w:bookmarkStart w:id="0" w:name="_GoBack"/>
+      <w:bookmarkEnd w:id="0"/>
+      <w:r>
+        <w:t/>
       </w:r>
     </w:p>
     <w:p>
+      <w:r>
+        <w:t xml:space="preserve">{{ fields.Group[2].age }}</w:t>
+      </w:r>
+      <w:r>
+        <w:t xml:space="preserve"> Something else </w:t>
+      </w:r>
+      <w:r/>
+      <w:r>
+        <w:t/>
+      </w:r>
       <w:bookmarkStart w:id="0" w:name="_GoBack"/>
       <w:bookmarkEnd w:id="0"/>
-    </w:p>
-    <w:p>
-      <w:r>
-        <w:t>Hi</w:t>
-      </w:r>
-      <w:r>
-        <w:t xml:space="preserve"> {{ fields.Group[2].name }}</w:t>
-      </w:r>
-      <w:r>
-        <w:t xml:space="preserve">, yay! </w:t>
-      </w:r>
-    </w:p>
-    <w:p>
-      <w:bookmarkStart w:id="0" w:name="_GoBack"/>
-      <w:bookmarkEnd w:id="0"/>
-    </w:p>
-    <w:p/>
-    <w:p>
-      <w:r>
-        <w:t xml:space="preserve">cool story bro </w:t>
-      </w:r>
-    </w:p>
-    <w:p/>
-    <w:p>
-      <w:r>
-        <w:t xml:space="preserve">{{ fields.Group[0].age }}</w:t>
-      </w:r>
-      <w:r>
-        <w:t xml:space="preserve"> Something else </w:t>
-      </w:r>
-      <w:r/>
-    </w:p>
-    <w:p>
-      <w:r>
-        <w:t xml:space="preserve">{{ fields.Group[1].age }}</w:t>
-      </w:r>
-      <w:r>
-        <w:t xml:space="preserve"> Something else </w:t>
-      </w:r>
-      <w:r/>
-    </w:p>
-    <w:p>
-      <w:r>
-        <w:t xml:space="preserve">{{ fields.Group[2].age }}</w:t>
-      </w:r>
-      <w:r>
-        <w:t xml:space="preserve"> Something else </w:t>
-      </w:r>
-      <w:r/>
+      <w:r>
+        <w:t/>
+      </w:r>
     </w:p>
     <w:p/>
     <w:p>

</xml_diff>